<commit_message>
Update reference list with the Ri_Ef Amat method
</commit_message>
<xml_diff>
--- a/www/References_M.docx
+++ b/www/References_M.docx
@@ -29,14 +29,70 @@
           <w:szCs w:val="24"/>
         </w:rPr>
       </w:pPr>
-      <w:r>
-        <w:rPr>
-          <w:b/>
-          <w:sz w:val="24"/>
-          <w:szCs w:val="24"/>
-        </w:rPr>
-        <w:t>Then_Amax 1, Then_Amax 2, Then_Amax 3, Then_VBGF</w:t>
-      </w:r>
+      <w:proofErr w:type="spellStart"/>
+      <w:r>
+        <w:rPr>
+          <w:b/>
+          <w:sz w:val="24"/>
+          <w:szCs w:val="24"/>
+        </w:rPr>
+        <w:t>Then_Amax</w:t>
+      </w:r>
+      <w:proofErr w:type="spellEnd"/>
+      <w:r>
+        <w:rPr>
+          <w:b/>
+          <w:sz w:val="24"/>
+          <w:szCs w:val="24"/>
+        </w:rPr>
+        <w:t xml:space="preserve"> 1, </w:t>
+      </w:r>
+      <w:proofErr w:type="spellStart"/>
+      <w:r>
+        <w:rPr>
+          <w:b/>
+          <w:sz w:val="24"/>
+          <w:szCs w:val="24"/>
+        </w:rPr>
+        <w:t>Then_Amax</w:t>
+      </w:r>
+      <w:proofErr w:type="spellEnd"/>
+      <w:r>
+        <w:rPr>
+          <w:b/>
+          <w:sz w:val="24"/>
+          <w:szCs w:val="24"/>
+        </w:rPr>
+        <w:t xml:space="preserve"> 2, </w:t>
+      </w:r>
+      <w:proofErr w:type="spellStart"/>
+      <w:r>
+        <w:rPr>
+          <w:b/>
+          <w:sz w:val="24"/>
+          <w:szCs w:val="24"/>
+        </w:rPr>
+        <w:t>Then_Amax</w:t>
+      </w:r>
+      <w:proofErr w:type="spellEnd"/>
+      <w:r>
+        <w:rPr>
+          <w:b/>
+          <w:sz w:val="24"/>
+          <w:szCs w:val="24"/>
+        </w:rPr>
+        <w:t xml:space="preserve"> 3, </w:t>
+      </w:r>
+      <w:proofErr w:type="spellStart"/>
+      <w:r>
+        <w:rPr>
+          <w:b/>
+          <w:sz w:val="24"/>
+          <w:szCs w:val="24"/>
+        </w:rPr>
+        <w:t>Then_VBGF</w:t>
+      </w:r>
+      <w:proofErr w:type="spellEnd"/>
     </w:p>
     <w:p>
       <w:pPr>
@@ -53,7 +109,25 @@
           <w:sz w:val="24"/>
           <w:szCs w:val="24"/>
         </w:rPr>
-        <w:t xml:space="preserve">Then, A.Y., J.M. Honeig, N.G. Hall, D.A. Hewitt. 2015. Evaluating the predictive performance of empirical estimators of natural mortality rate using information on over 200 fish </w:t>
+        <w:t xml:space="preserve">Then, A.Y., J.M. </w:t>
+      </w:r>
+      <w:proofErr w:type="spellStart"/>
+      <w:r>
+        <w:rPr>
+          <w:i/>
+          <w:sz w:val="24"/>
+          <w:szCs w:val="24"/>
+        </w:rPr>
+        <w:t>Honeig</w:t>
+      </w:r>
+      <w:proofErr w:type="spellEnd"/>
+      <w:r>
+        <w:rPr>
+          <w:i/>
+          <w:sz w:val="24"/>
+          <w:szCs w:val="24"/>
+        </w:rPr>
+        <w:t xml:space="preserve">, N.G. Hall, D.A. Hewitt. 2015. Evaluating the predictive performance of empirical estimators of natural mortality rate using information on over 200 fish </w:t>
       </w:r>
       <w:r>
         <w:rPr>
@@ -79,8 +153,6 @@
         </w:rPr>
         <w:t>.</w:t>
       </w:r>
-      <w:bookmarkStart w:id="0" w:name="_GoBack"/>
-      <w:bookmarkEnd w:id="0"/>
       <w:r>
         <w:rPr>
           <w:i/>
@@ -108,6 +180,7 @@
           <w:szCs w:val="24"/>
         </w:rPr>
       </w:pPr>
+      <w:proofErr w:type="spellStart"/>
       <w:r>
         <w:rPr>
           <w:b/>
@@ -116,6 +189,7 @@
         </w:rPr>
         <w:t>Hamel_Amax</w:t>
       </w:r>
+      <w:proofErr w:type="spellEnd"/>
     </w:p>
     <w:p>
       <w:pPr>
@@ -196,6 +270,7 @@
           <w:szCs w:val="24"/>
         </w:rPr>
       </w:pPr>
+      <w:proofErr w:type="spellStart"/>
       <w:r>
         <w:rPr>
           <w:b/>
@@ -204,6 +279,7 @@
         </w:rPr>
         <w:t>AnC</w:t>
       </w:r>
+      <w:proofErr w:type="spellEnd"/>
     </w:p>
     <w:p>
       <w:pPr>
@@ -215,13 +291,59 @@
           <w:szCs w:val="24"/>
         </w:rPr>
       </w:pPr>
-      <w:r>
-        <w:rPr>
-          <w:i/>
-          <w:sz w:val="24"/>
-          <w:szCs w:val="24"/>
-        </w:rPr>
-        <w:t>Alverson, D. L. and M. J. Carney. 1975. A graphic review of the growth and decay of population cohorts. J. Cons. Int. Explor. Mer 36: 133-143.</w:t>
+      <w:proofErr w:type="spellStart"/>
+      <w:r>
+        <w:rPr>
+          <w:i/>
+          <w:sz w:val="24"/>
+          <w:szCs w:val="24"/>
+        </w:rPr>
+        <w:t>Alverson</w:t>
+      </w:r>
+      <w:proofErr w:type="spellEnd"/>
+      <w:r>
+        <w:rPr>
+          <w:i/>
+          <w:sz w:val="24"/>
+          <w:szCs w:val="24"/>
+        </w:rPr>
+        <w:t xml:space="preserve">, D. L. and M. J. Carney. 1975. A graphic review of the growth and decay of population cohorts. J. Cons. Int. </w:t>
+      </w:r>
+      <w:proofErr w:type="spellStart"/>
+      <w:r>
+        <w:rPr>
+          <w:i/>
+          <w:sz w:val="24"/>
+          <w:szCs w:val="24"/>
+        </w:rPr>
+        <w:t>Explor</w:t>
+      </w:r>
+      <w:proofErr w:type="spellEnd"/>
+      <w:r>
+        <w:rPr>
+          <w:i/>
+          <w:sz w:val="24"/>
+          <w:szCs w:val="24"/>
+        </w:rPr>
+        <w:t xml:space="preserve">. </w:t>
+      </w:r>
+      <w:proofErr w:type="spellStart"/>
+      <w:r>
+        <w:rPr>
+          <w:i/>
+          <w:sz w:val="24"/>
+          <w:szCs w:val="24"/>
+        </w:rPr>
+        <w:t>Mer</w:t>
+      </w:r>
+      <w:proofErr w:type="spellEnd"/>
+      <w:r>
+        <w:rPr>
+          <w:i/>
+          <w:sz w:val="24"/>
+          <w:szCs w:val="24"/>
+        </w:rPr>
+        <w:t xml:space="preserve"> 36: 133-143.</w:t>
       </w:r>
     </w:p>
     <w:p>
@@ -248,16 +370,44 @@
           <w:sz w:val="24"/>
           <w:szCs w:val="24"/>
         </w:rPr>
-        <w:t>Jensen_VBGF1, Jensen_VBGF 2</w:t>
-      </w:r>
-      <w:r>
-        <w:rPr>
-          <w:b/>
-          <w:sz w:val="24"/>
-          <w:szCs w:val="24"/>
-        </w:rPr>
-        <w:t>, Jensen_Amat</w:t>
-      </w:r>
+        <w:t xml:space="preserve">Jensen_VBGF1, </w:t>
+      </w:r>
+      <w:proofErr w:type="spellStart"/>
+      <w:r>
+        <w:rPr>
+          <w:b/>
+          <w:sz w:val="24"/>
+          <w:szCs w:val="24"/>
+        </w:rPr>
+        <w:t>Jensen_VBGF</w:t>
+      </w:r>
+      <w:proofErr w:type="spellEnd"/>
+      <w:r>
+        <w:rPr>
+          <w:b/>
+          <w:sz w:val="24"/>
+          <w:szCs w:val="24"/>
+        </w:rPr>
+        <w:t xml:space="preserve"> 2</w:t>
+      </w:r>
+      <w:r>
+        <w:rPr>
+          <w:b/>
+          <w:sz w:val="24"/>
+          <w:szCs w:val="24"/>
+        </w:rPr>
+        <w:t xml:space="preserve">, </w:t>
+      </w:r>
+      <w:proofErr w:type="spellStart"/>
+      <w:r>
+        <w:rPr>
+          <w:b/>
+          <w:sz w:val="24"/>
+          <w:szCs w:val="24"/>
+        </w:rPr>
+        <w:t>Jensen_Amat</w:t>
+      </w:r>
+      <w:proofErr w:type="spellEnd"/>
     </w:p>
     <w:p>
       <w:pPr>
@@ -275,7 +425,43 @@
           <w:sz w:val="24"/>
           <w:szCs w:val="24"/>
         </w:rPr>
-        <w:t>Jensen, A.L. 1996. Beverton and Holt life history invariants result from optimal trade-off of reproduction and survival. Can. J. Fish. Aquat. Sci. 53: 820-822.</w:t>
+        <w:t xml:space="preserve">Jensen, A.L. 1996. </w:t>
+      </w:r>
+      <w:proofErr w:type="spellStart"/>
+      <w:r>
+        <w:rPr>
+          <w:i/>
+          <w:sz w:val="24"/>
+          <w:szCs w:val="24"/>
+        </w:rPr>
+        <w:t>Beverton</w:t>
+      </w:r>
+      <w:proofErr w:type="spellEnd"/>
+      <w:r>
+        <w:rPr>
+          <w:i/>
+          <w:sz w:val="24"/>
+          <w:szCs w:val="24"/>
+        </w:rPr>
+        <w:t xml:space="preserve"> and Holt life history invariants result from optimal trade-off of reproduction and survival. Can. J. Fish. </w:t>
+      </w:r>
+      <w:proofErr w:type="spellStart"/>
+      <w:r>
+        <w:rPr>
+          <w:i/>
+          <w:sz w:val="24"/>
+          <w:szCs w:val="24"/>
+        </w:rPr>
+        <w:t>Aquat</w:t>
+      </w:r>
+      <w:proofErr w:type="spellEnd"/>
+      <w:r>
+        <w:rPr>
+          <w:i/>
+          <w:sz w:val="24"/>
+          <w:szCs w:val="24"/>
+        </w:rPr>
+        <w:t>. Sci. 53: 820-822.</w:t>
       </w:r>
     </w:p>
     <w:p>
@@ -294,7 +480,43 @@
           <w:sz w:val="24"/>
           <w:szCs w:val="24"/>
         </w:rPr>
-        <w:t>Jensen, A.L. 1997. Origin of the relation between K and Linf and synthesis of relations among life history parameters. Can. J. Fish. Aquat. Sci. 54: 987-989.</w:t>
+        <w:t xml:space="preserve">Jensen, A.L. 1997. Origin of the relation between K and </w:t>
+      </w:r>
+      <w:proofErr w:type="spellStart"/>
+      <w:r>
+        <w:rPr>
+          <w:i/>
+          <w:sz w:val="24"/>
+          <w:szCs w:val="24"/>
+        </w:rPr>
+        <w:t>Linf</w:t>
+      </w:r>
+      <w:proofErr w:type="spellEnd"/>
+      <w:r>
+        <w:rPr>
+          <w:i/>
+          <w:sz w:val="24"/>
+          <w:szCs w:val="24"/>
+        </w:rPr>
+        <w:t xml:space="preserve"> and synthesis of relations among life history parameters. Can. J. Fish. </w:t>
+      </w:r>
+      <w:proofErr w:type="spellStart"/>
+      <w:r>
+        <w:rPr>
+          <w:i/>
+          <w:sz w:val="24"/>
+          <w:szCs w:val="24"/>
+        </w:rPr>
+        <w:t>Aquat</w:t>
+      </w:r>
+      <w:proofErr w:type="spellEnd"/>
+      <w:r>
+        <w:rPr>
+          <w:i/>
+          <w:sz w:val="24"/>
+          <w:szCs w:val="24"/>
+        </w:rPr>
+        <w:t>. Sci. 54: 987-989.</w:t>
       </w:r>
     </w:p>
     <w:p>
@@ -315,6 +537,7 @@
           <w:szCs w:val="24"/>
         </w:rPr>
       </w:pPr>
+      <w:proofErr w:type="spellStart"/>
       <w:r>
         <w:rPr>
           <w:b/>
@@ -323,6 +546,7 @@
         </w:rPr>
         <w:t>Roff</w:t>
       </w:r>
+      <w:proofErr w:type="spellEnd"/>
     </w:p>
     <w:p>
       <w:pPr>
@@ -334,13 +558,59 @@
           <w:szCs w:val="24"/>
         </w:rPr>
       </w:pPr>
-      <w:r>
-        <w:rPr>
-          <w:i/>
-          <w:sz w:val="24"/>
-          <w:szCs w:val="24"/>
-        </w:rPr>
-        <w:t>Roff, D. A. 1984. The evolution of life history parameters in teleosts. Can. J. Fish. Aquat. Sci. 41: 989-1000.</w:t>
+      <w:proofErr w:type="spellStart"/>
+      <w:r>
+        <w:rPr>
+          <w:i/>
+          <w:sz w:val="24"/>
+          <w:szCs w:val="24"/>
+        </w:rPr>
+        <w:t>Roff</w:t>
+      </w:r>
+      <w:proofErr w:type="spellEnd"/>
+      <w:r>
+        <w:rPr>
+          <w:i/>
+          <w:sz w:val="24"/>
+          <w:szCs w:val="24"/>
+        </w:rPr>
+        <w:t xml:space="preserve">, D. A. 1984. The evolution of life history parameters in </w:t>
+      </w:r>
+      <w:proofErr w:type="spellStart"/>
+      <w:r>
+        <w:rPr>
+          <w:i/>
+          <w:sz w:val="24"/>
+          <w:szCs w:val="24"/>
+        </w:rPr>
+        <w:t>teleosts</w:t>
+      </w:r>
+      <w:proofErr w:type="spellEnd"/>
+      <w:r>
+        <w:rPr>
+          <w:i/>
+          <w:sz w:val="24"/>
+          <w:szCs w:val="24"/>
+        </w:rPr>
+        <w:t xml:space="preserve">. Can. J. Fish. </w:t>
+      </w:r>
+      <w:proofErr w:type="spellStart"/>
+      <w:r>
+        <w:rPr>
+          <w:i/>
+          <w:sz w:val="24"/>
+          <w:szCs w:val="24"/>
+        </w:rPr>
+        <w:t>Aquat</w:t>
+      </w:r>
+      <w:proofErr w:type="spellEnd"/>
+      <w:r>
+        <w:rPr>
+          <w:i/>
+          <w:sz w:val="24"/>
+          <w:szCs w:val="24"/>
+        </w:rPr>
+        <w:t>. Sci. 41: 989-1000.</w:t>
       </w:r>
     </w:p>
     <w:p>
@@ -359,17 +629,19 @@
         <w:rPr>
           <w:b/>
           <w:sz w:val="24"/>
-          <w:szCs w:val="24"/>
-        </w:rPr>
-      </w:pPr>
-      <w:r>
-        <w:rPr>
-          <w:b/>
-          <w:sz w:val="24"/>
-          <w:szCs w:val="24"/>
-        </w:rPr>
-        <w:t>Pauly_lt,Pauly_wt</w:t>
-      </w:r>
+          <w:szCs w:val="16"/>
+        </w:rPr>
+      </w:pPr>
+      <w:proofErr w:type="spellStart"/>
+      <w:r>
+        <w:rPr>
+          <w:b/>
+          <w:sz w:val="24"/>
+          <w:szCs w:val="16"/>
+        </w:rPr>
+        <w:t>Ri_Ef_Amat</w:t>
+      </w:r>
+      <w:proofErr w:type="spellEnd"/>
     </w:p>
     <w:p>
       <w:pPr>
@@ -378,16 +650,60 @@
         <w:rPr>
           <w:i/>
           <w:sz w:val="24"/>
-          <w:szCs w:val="24"/>
-        </w:rPr>
-      </w:pPr>
-      <w:r>
-        <w:rPr>
-          <w:i/>
-          <w:sz w:val="24"/>
-          <w:szCs w:val="24"/>
-        </w:rPr>
-        <w:t>Pauly, D. 1980. On the interrelationships between natural mortality, growth parameters, and mean environmental temperature in 175 fish stocks. J. Cons. Int. Explor. Mer: 175-192.</w:t>
+          <w:szCs w:val="16"/>
+        </w:rPr>
+      </w:pPr>
+      <w:proofErr w:type="spellStart"/>
+      <w:r>
+        <w:rPr>
+          <w:i/>
+          <w:sz w:val="24"/>
+          <w:szCs w:val="16"/>
+        </w:rPr>
+        <w:t>Rikhter</w:t>
+      </w:r>
+      <w:proofErr w:type="spellEnd"/>
+      <w:r>
+        <w:rPr>
+          <w:i/>
+          <w:sz w:val="24"/>
+          <w:szCs w:val="16"/>
+        </w:rPr>
+        <w:t xml:space="preserve">, V.A., </w:t>
+      </w:r>
+      <w:proofErr w:type="spellStart"/>
+      <w:r>
+        <w:rPr>
+          <w:i/>
+          <w:sz w:val="24"/>
+          <w:szCs w:val="16"/>
+        </w:rPr>
+        <w:t>Efanov</w:t>
+      </w:r>
+      <w:proofErr w:type="spellEnd"/>
+      <w:r>
+        <w:rPr>
+          <w:i/>
+          <w:sz w:val="24"/>
+          <w:szCs w:val="16"/>
+        </w:rPr>
+        <w:t>, V.N., 1976. On one of the appr</w:t>
+      </w:r>
+      <w:r>
+        <w:rPr>
+          <w:i/>
+          <w:sz w:val="24"/>
+          <w:szCs w:val="16"/>
+        </w:rPr>
+        <w:t xml:space="preserve">oaches to estimation of natural </w:t>
+      </w:r>
+      <w:r>
+        <w:rPr>
+          <w:i/>
+          <w:sz w:val="24"/>
+          <w:szCs w:val="16"/>
+        </w:rPr>
+        <w:t>mortality of fish populations. ICNAF Res. Doc. 79/VI/8, 12.</w:t>
       </w:r>
     </w:p>
     <w:p>
@@ -409,14 +725,36 @@
           <w:szCs w:val="24"/>
         </w:rPr>
       </w:pPr>
-      <w:r>
-        <w:rPr>
-          <w:b/>
-          <w:sz w:val="24"/>
-          <w:szCs w:val="24"/>
-        </w:rPr>
-        <w:t>Gislason</w:t>
-      </w:r>
+      <w:proofErr w:type="spellStart"/>
+      <w:r>
+        <w:rPr>
+          <w:b/>
+          <w:sz w:val="24"/>
+          <w:szCs w:val="24"/>
+        </w:rPr>
+        <w:t>Pauly_lt</w:t>
+      </w:r>
+      <w:proofErr w:type="gramStart"/>
+      <w:r>
+        <w:rPr>
+          <w:b/>
+          <w:sz w:val="24"/>
+          <w:szCs w:val="24"/>
+        </w:rPr>
+        <w:t>,Pauly</w:t>
+      </w:r>
+      <w:proofErr w:type="gramEnd"/>
+      <w:r>
+        <w:rPr>
+          <w:b/>
+          <w:sz w:val="24"/>
+          <w:szCs w:val="24"/>
+        </w:rPr>
+        <w:t>_wt</w:t>
+      </w:r>
+      <w:bookmarkStart w:id="0" w:name="_GoBack"/>
+      <w:bookmarkEnd w:id="0"/>
+      <w:proofErr w:type="spellEnd"/>
     </w:p>
     <w:p>
       <w:pPr>
@@ -428,19 +766,84 @@
           <w:szCs w:val="24"/>
         </w:rPr>
       </w:pPr>
-      <w:r>
-        <w:rPr>
-          <w:i/>
-          <w:sz w:val="24"/>
-          <w:szCs w:val="24"/>
-        </w:rPr>
-        <w:t>Gislason, H., N. Daan, J. C. Rice, and J. G. Pope. 2010. Size, growth, temperature and the natural mortality of marine fish. Fish and Fisheries 11: 149-158.</w:t>
-      </w:r>
-    </w:p>
-    <w:p>
-      <w:pPr>
-        <w:spacing w:after="0" w:line="240" w:lineRule="auto"/>
-        <w:rPr>
+      <w:proofErr w:type="spellStart"/>
+      <w:r>
+        <w:rPr>
+          <w:i/>
+          <w:sz w:val="24"/>
+          <w:szCs w:val="24"/>
+        </w:rPr>
+        <w:t>Pauly</w:t>
+      </w:r>
+      <w:proofErr w:type="spellEnd"/>
+      <w:r>
+        <w:rPr>
+          <w:i/>
+          <w:sz w:val="24"/>
+          <w:szCs w:val="24"/>
+        </w:rPr>
+        <w:t xml:space="preserve">, D. 1980. On the interrelationships between natural mortality, growth parameters, and </w:t>
+      </w:r>
+      <w:proofErr w:type="gramStart"/>
+      <w:r>
+        <w:rPr>
+          <w:i/>
+          <w:sz w:val="24"/>
+          <w:szCs w:val="24"/>
+        </w:rPr>
+        <w:t>mean</w:t>
+      </w:r>
+      <w:proofErr w:type="gramEnd"/>
+      <w:r>
+        <w:rPr>
+          <w:i/>
+          <w:sz w:val="24"/>
+          <w:szCs w:val="24"/>
+        </w:rPr>
+        <w:t xml:space="preserve"> environmental temperature in 175 fish stocks. J. Cons. Int. </w:t>
+      </w:r>
+      <w:proofErr w:type="spellStart"/>
+      <w:r>
+        <w:rPr>
+          <w:i/>
+          <w:sz w:val="24"/>
+          <w:szCs w:val="24"/>
+        </w:rPr>
+        <w:t>Explor</w:t>
+      </w:r>
+      <w:proofErr w:type="spellEnd"/>
+      <w:r>
+        <w:rPr>
+          <w:i/>
+          <w:sz w:val="24"/>
+          <w:szCs w:val="24"/>
+        </w:rPr>
+        <w:t xml:space="preserve">. </w:t>
+      </w:r>
+      <w:proofErr w:type="spellStart"/>
+      <w:r>
+        <w:rPr>
+          <w:i/>
+          <w:sz w:val="24"/>
+          <w:szCs w:val="24"/>
+        </w:rPr>
+        <w:t>Mer</w:t>
+      </w:r>
+      <w:proofErr w:type="spellEnd"/>
+      <w:r>
+        <w:rPr>
+          <w:i/>
+          <w:sz w:val="24"/>
+          <w:szCs w:val="24"/>
+        </w:rPr>
+        <w:t>: 175-192.</w:t>
+      </w:r>
+    </w:p>
+    <w:p>
+      <w:pPr>
+        <w:spacing w:after="0" w:line="240" w:lineRule="auto"/>
+        <w:rPr>
+          <w:b/>
           <w:sz w:val="16"/>
           <w:szCs w:val="16"/>
         </w:rPr>
@@ -455,14 +858,16 @@
           <w:szCs w:val="24"/>
         </w:rPr>
       </w:pPr>
-      <w:r>
-        <w:rPr>
-          <w:b/>
-          <w:sz w:val="24"/>
-          <w:szCs w:val="24"/>
-        </w:rPr>
-        <w:t>Chen-Wat</w:t>
-      </w:r>
+      <w:proofErr w:type="spellStart"/>
+      <w:r>
+        <w:rPr>
+          <w:b/>
+          <w:sz w:val="24"/>
+          <w:szCs w:val="24"/>
+        </w:rPr>
+        <w:t>Gislason</w:t>
+      </w:r>
+      <w:proofErr w:type="spellEnd"/>
     </w:p>
     <w:p>
       <w:pPr>
@@ -474,13 +879,41 @@
           <w:szCs w:val="24"/>
         </w:rPr>
       </w:pPr>
-      <w:r>
-        <w:rPr>
-          <w:i/>
-          <w:sz w:val="24"/>
-          <w:szCs w:val="24"/>
-        </w:rPr>
-        <w:t>Chen, S. and S. Watanabe. 1989. Age Dependence of Natural Mortality Coefficient in Fish Population Dynamics. Nippn Suisan Gakkaishi 55(2): 205-208.</w:t>
+      <w:proofErr w:type="spellStart"/>
+      <w:r>
+        <w:rPr>
+          <w:i/>
+          <w:sz w:val="24"/>
+          <w:szCs w:val="24"/>
+        </w:rPr>
+        <w:t>Gislason</w:t>
+      </w:r>
+      <w:proofErr w:type="spellEnd"/>
+      <w:r>
+        <w:rPr>
+          <w:i/>
+          <w:sz w:val="24"/>
+          <w:szCs w:val="24"/>
+        </w:rPr>
+        <w:t xml:space="preserve">, H., N. </w:t>
+      </w:r>
+      <w:proofErr w:type="spellStart"/>
+      <w:r>
+        <w:rPr>
+          <w:i/>
+          <w:sz w:val="24"/>
+          <w:szCs w:val="24"/>
+        </w:rPr>
+        <w:t>Daan</w:t>
+      </w:r>
+      <w:proofErr w:type="spellEnd"/>
+      <w:r>
+        <w:rPr>
+          <w:i/>
+          <w:sz w:val="24"/>
+          <w:szCs w:val="24"/>
+        </w:rPr>
+        <w:t>, J. C. Rice, and J. G. Pope. 2010. Size, growth, temperature and the natural mortality of marine fish. Fish and Fisheries 11: 149-158.</w:t>
       </w:r>
     </w:p>
     <w:p>
@@ -507,7 +940,7 @@
           <w:sz w:val="24"/>
           <w:szCs w:val="24"/>
         </w:rPr>
-        <w:t>PnW</w:t>
+        <w:t>Chen-Wat</w:t>
       </w:r>
     </w:p>
     <w:p>
@@ -526,14 +959,49 @@
           <w:sz w:val="24"/>
           <w:szCs w:val="24"/>
         </w:rPr>
-        <w:t>Peterson, I. and J. S. Wroblewski. 1984. Mortality rate of fishes in the pelagic ecosystem. Can. J. Fish. Aquat. Sci. 41: 1117-1120.</w:t>
-      </w:r>
-    </w:p>
-    <w:p>
-      <w:pPr>
-        <w:spacing w:after="0" w:line="240" w:lineRule="auto"/>
-        <w:rPr>
-          <w:b/>
+        <w:t xml:space="preserve">Chen, S. and S. Watanabe. 1989. Age Dependence of Natural Mortality Coefficient in Fish Population Dynamics. </w:t>
+      </w:r>
+      <w:proofErr w:type="spellStart"/>
+      <w:r>
+        <w:rPr>
+          <w:i/>
+          <w:sz w:val="24"/>
+          <w:szCs w:val="24"/>
+        </w:rPr>
+        <w:t>Nippn</w:t>
+      </w:r>
+      <w:proofErr w:type="spellEnd"/>
+      <w:r>
+        <w:rPr>
+          <w:i/>
+          <w:sz w:val="24"/>
+          <w:szCs w:val="24"/>
+        </w:rPr>
+        <w:t xml:space="preserve"> Suisan </w:t>
+      </w:r>
+      <w:proofErr w:type="spellStart"/>
+      <w:r>
+        <w:rPr>
+          <w:i/>
+          <w:sz w:val="24"/>
+          <w:szCs w:val="24"/>
+        </w:rPr>
+        <w:t>Gakkaishi</w:t>
+      </w:r>
+      <w:proofErr w:type="spellEnd"/>
+      <w:r>
+        <w:rPr>
+          <w:i/>
+          <w:sz w:val="24"/>
+          <w:szCs w:val="24"/>
+        </w:rPr>
+        <w:t xml:space="preserve"> 55(2): 205-208.</w:t>
+      </w:r>
+    </w:p>
+    <w:p>
+      <w:pPr>
+        <w:spacing w:after="0" w:line="240" w:lineRule="auto"/>
+        <w:rPr>
           <w:sz w:val="16"/>
           <w:szCs w:val="16"/>
         </w:rPr>
@@ -548,14 +1016,16 @@
           <w:szCs w:val="24"/>
         </w:rPr>
       </w:pPr>
-      <w:r>
-        <w:rPr>
-          <w:b/>
-          <w:sz w:val="24"/>
-          <w:szCs w:val="24"/>
-        </w:rPr>
-        <w:t>Lorenzen</w:t>
-      </w:r>
+      <w:proofErr w:type="spellStart"/>
+      <w:r>
+        <w:rPr>
+          <w:b/>
+          <w:sz w:val="24"/>
+          <w:szCs w:val="24"/>
+        </w:rPr>
+        <w:t>PnW</w:t>
+      </w:r>
+      <w:proofErr w:type="spellEnd"/>
     </w:p>
     <w:p>
       <w:pPr>
@@ -573,13 +1043,50 @@
           <w:sz w:val="24"/>
           <w:szCs w:val="24"/>
         </w:rPr>
-        <w:t>Lorenzen, K. 1996. The relationship between body weight and natural mortality in juvenile and adult fish: a comparison of natural ecosystems and aquaculture. J. Fish. Biol. 49: 627-647.</w:t>
-      </w:r>
-    </w:p>
-    <w:p>
-      <w:pPr>
-        <w:spacing w:after="0" w:line="240" w:lineRule="auto"/>
-        <w:rPr>
+        <w:t xml:space="preserve">Peterson, I. and J. S. </w:t>
+      </w:r>
+      <w:proofErr w:type="spellStart"/>
+      <w:r>
+        <w:rPr>
+          <w:i/>
+          <w:sz w:val="24"/>
+          <w:szCs w:val="24"/>
+        </w:rPr>
+        <w:t>Wroblewski</w:t>
+      </w:r>
+      <w:proofErr w:type="spellEnd"/>
+      <w:r>
+        <w:rPr>
+          <w:i/>
+          <w:sz w:val="24"/>
+          <w:szCs w:val="24"/>
+        </w:rPr>
+        <w:t xml:space="preserve">. 1984. Mortality rate of fishes in the pelagic ecosystem. Can. J. Fish. </w:t>
+      </w:r>
+      <w:proofErr w:type="spellStart"/>
+      <w:r>
+        <w:rPr>
+          <w:i/>
+          <w:sz w:val="24"/>
+          <w:szCs w:val="24"/>
+        </w:rPr>
+        <w:t>Aquat</w:t>
+      </w:r>
+      <w:proofErr w:type="spellEnd"/>
+      <w:r>
+        <w:rPr>
+          <w:i/>
+          <w:sz w:val="24"/>
+          <w:szCs w:val="24"/>
+        </w:rPr>
+        <w:t>. Sci. 41: 1117-1120.</w:t>
+      </w:r>
+    </w:p>
+    <w:p>
+      <w:pPr>
+        <w:spacing w:after="0" w:line="240" w:lineRule="auto"/>
+        <w:rPr>
+          <w:b/>
           <w:sz w:val="16"/>
           <w:szCs w:val="16"/>
         </w:rPr>
@@ -594,6 +1101,64 @@
           <w:szCs w:val="24"/>
         </w:rPr>
       </w:pPr>
+      <w:proofErr w:type="spellStart"/>
+      <w:r>
+        <w:rPr>
+          <w:b/>
+          <w:sz w:val="24"/>
+          <w:szCs w:val="24"/>
+        </w:rPr>
+        <w:t>Lorenzen</w:t>
+      </w:r>
+      <w:proofErr w:type="spellEnd"/>
+    </w:p>
+    <w:p>
+      <w:pPr>
+        <w:spacing w:after="0" w:line="240" w:lineRule="auto"/>
+        <w:ind w:left="720" w:hanging="720"/>
+        <w:rPr>
+          <w:i/>
+          <w:sz w:val="24"/>
+          <w:szCs w:val="24"/>
+        </w:rPr>
+      </w:pPr>
+      <w:proofErr w:type="spellStart"/>
+      <w:r>
+        <w:rPr>
+          <w:i/>
+          <w:sz w:val="24"/>
+          <w:szCs w:val="24"/>
+        </w:rPr>
+        <w:t>Lorenzen</w:t>
+      </w:r>
+      <w:proofErr w:type="spellEnd"/>
+      <w:r>
+        <w:rPr>
+          <w:i/>
+          <w:sz w:val="24"/>
+          <w:szCs w:val="24"/>
+        </w:rPr>
+        <w:t>, K. 1996. The relationship between body weight and natural mortality in juvenile and adult fish: a comparison of natural ecosystems and aquaculture. J. Fish. Biol. 49: 627-647.</w:t>
+      </w:r>
+    </w:p>
+    <w:p>
+      <w:pPr>
+        <w:spacing w:after="0" w:line="240" w:lineRule="auto"/>
+        <w:rPr>
+          <w:sz w:val="16"/>
+          <w:szCs w:val="16"/>
+        </w:rPr>
+      </w:pPr>
+    </w:p>
+    <w:p>
+      <w:pPr>
+        <w:spacing w:after="0" w:line="240" w:lineRule="auto"/>
+        <w:rPr>
+          <w:b/>
+          <w:sz w:val="24"/>
+          <w:szCs w:val="24"/>
+        </w:rPr>
+      </w:pPr>
       <w:r>
         <w:rPr>
           <w:b/>
@@ -618,7 +1183,61 @@
           <w:sz w:val="24"/>
           <w:szCs w:val="24"/>
         </w:rPr>
-        <w:t>Gunderson, D. R. and P. H. Dygert. 1988. Reproductive effort as a predictor of natural mortality rate. J. Cons. Int. Explor. Mer 44: 200-209.</w:t>
+        <w:t xml:space="preserve">Gunderson, D. R. and P. H. </w:t>
+      </w:r>
+      <w:proofErr w:type="spellStart"/>
+      <w:r>
+        <w:rPr>
+          <w:i/>
+          <w:sz w:val="24"/>
+          <w:szCs w:val="24"/>
+        </w:rPr>
+        <w:t>Dygert</w:t>
+      </w:r>
+      <w:proofErr w:type="spellEnd"/>
+      <w:r>
+        <w:rPr>
+          <w:i/>
+          <w:sz w:val="24"/>
+          <w:szCs w:val="24"/>
+        </w:rPr>
+        <w:t xml:space="preserve">. 1988. Reproductive effort as a predictor of natural mortality rate. J. Cons. Int. </w:t>
+      </w:r>
+      <w:proofErr w:type="spellStart"/>
+      <w:r>
+        <w:rPr>
+          <w:i/>
+          <w:sz w:val="24"/>
+          <w:szCs w:val="24"/>
+        </w:rPr>
+        <w:t>Explor</w:t>
+      </w:r>
+      <w:proofErr w:type="spellEnd"/>
+      <w:r>
+        <w:rPr>
+          <w:i/>
+          <w:sz w:val="24"/>
+          <w:szCs w:val="24"/>
+        </w:rPr>
+        <w:t xml:space="preserve">. </w:t>
+      </w:r>
+      <w:proofErr w:type="spellStart"/>
+      <w:r>
+        <w:rPr>
+          <w:i/>
+          <w:sz w:val="24"/>
+          <w:szCs w:val="24"/>
+        </w:rPr>
+        <w:t>Mer</w:t>
+      </w:r>
+      <w:proofErr w:type="spellEnd"/>
+      <w:r>
+        <w:rPr>
+          <w:i/>
+          <w:sz w:val="24"/>
+          <w:szCs w:val="24"/>
+        </w:rPr>
+        <w:t xml:space="preserve"> 44: 200-209.</w:t>
       </w:r>
     </w:p>
     <w:sectPr>

</xml_diff>

<commit_message>
Add Charnov et al. 2013 to age specific option
</commit_message>
<xml_diff>
--- a/www/References_M.docx
+++ b/www/References_M.docx
@@ -70,7 +70,14 @@
           <w:i/>
           <w:sz w:val="24"/>
         </w:rPr>
-        <w:t xml:space="preserve">, J., 2017. Predicting life history parameters for all fishes worldwide. </w:t>
+        <w:t>, J., 2017. Predicting life history parameters for all fishe</w:t>
+      </w:r>
+      <w:r>
+        <w:rPr>
+          <w:i/>
+          <w:sz w:val="24"/>
+        </w:rPr>
+        <w:t xml:space="preserve">s worldwide. </w:t>
       </w:r>
       <w:proofErr w:type="spellStart"/>
       <w:r>
@@ -102,52 +109,102 @@
           <w:i/>
           <w:sz w:val="24"/>
         </w:rPr>
-        <w:t xml:space="preserve"> 27, 2262–2276. </w:t>
+        <w:t xml:space="preserve"> 27, 2262-</w:t>
+      </w:r>
+      <w:bookmarkStart w:id="0" w:name="_GoBack"/>
+      <w:bookmarkEnd w:id="0"/>
+      <w:r>
+        <w:rPr>
+          <w:i/>
+          <w:sz w:val="24"/>
+        </w:rPr>
+        <w:t xml:space="preserve">2276. </w:t>
+      </w:r>
+      <w:r>
+        <w:fldChar w:fldCharType="begin"/>
+      </w:r>
+      <w:r>
+        <w:instrText xml:space="preserve"> HYPERLINK "https://doi.org/10.1002/eap.1606" </w:instrText>
+      </w:r>
+      <w:r>
+        <w:fldChar w:fldCharType="separate"/>
+      </w:r>
+      <w:r>
+        <w:rPr>
+          <w:rStyle w:val="Hyperlink"/>
+          <w:i/>
+          <w:sz w:val="24"/>
+        </w:rPr>
+        <w:t>https://doi.org/10.1002/eap.1606</w:t>
+      </w:r>
+      <w:r>
+        <w:rPr>
+          <w:rStyle w:val="Hyperlink"/>
+          <w:i/>
+          <w:sz w:val="24"/>
+        </w:rPr>
+        <w:fldChar w:fldCharType="end"/>
+      </w:r>
+    </w:p>
+    <w:p>
+      <w:pPr>
+        <w:spacing w:after="0" w:line="240" w:lineRule="auto"/>
+        <w:ind w:left="720" w:hanging="720"/>
+        <w:rPr>
+          <w:i/>
+          <w:sz w:val="24"/>
+        </w:rPr>
+      </w:pPr>
+      <w:r>
+        <w:rPr>
+          <w:i/>
+          <w:sz w:val="24"/>
+        </w:rPr>
+        <w:t xml:space="preserve">Thorson, J.T., 2020. Predicting recruitment density dependence and intrinsic growth rate for all fishes worldwide using a data‐integrated life‐history model. Fish </w:t>
+      </w:r>
+      <w:r>
+        <w:rPr>
+          <w:i/>
+          <w:sz w:val="24"/>
+        </w:rPr>
+        <w:t xml:space="preserve">&amp; </w:t>
+      </w:r>
+      <w:r>
+        <w:rPr>
+          <w:i/>
+          <w:sz w:val="24"/>
+        </w:rPr>
+        <w:t>Fish</w:t>
+      </w:r>
+      <w:r>
+        <w:rPr>
+          <w:i/>
+          <w:sz w:val="24"/>
+        </w:rPr>
+        <w:t>eries</w:t>
+      </w:r>
+      <w:r>
+        <w:rPr>
+          <w:i/>
+          <w:sz w:val="24"/>
+        </w:rPr>
+        <w:t xml:space="preserve"> 21, 237</w:t>
+      </w:r>
+      <w:r>
+        <w:rPr>
+          <w:i/>
+          <w:sz w:val="24"/>
+        </w:rPr>
+        <w:t>-</w:t>
+      </w:r>
+      <w:r>
+        <w:rPr>
+          <w:i/>
+          <w:sz w:val="24"/>
+        </w:rPr>
+        <w:t xml:space="preserve">251. </w:t>
       </w:r>
       <w:hyperlink r:id="rId4" w:history="1">
-        <w:r>
-          <w:rPr>
-            <w:rStyle w:val="Hyperlink"/>
-            <w:i/>
-            <w:sz w:val="24"/>
-          </w:rPr>
-          <w:t>https://doi.org/10.1002/eap.1606</w:t>
-        </w:r>
-      </w:hyperlink>
-    </w:p>
-    <w:p>
-      <w:pPr>
-        <w:spacing w:after="0" w:line="240" w:lineRule="auto"/>
-        <w:ind w:left="720" w:hanging="720"/>
-        <w:rPr>
-          <w:i/>
-          <w:sz w:val="24"/>
-        </w:rPr>
-      </w:pPr>
-      <w:r>
-        <w:rPr>
-          <w:i/>
-          <w:sz w:val="24"/>
-        </w:rPr>
-        <w:t xml:space="preserve">Thorson, J.T., 2020. Predicting recruitment density dependence and intrinsic growth rate for all fishes worldwide using a data‐integrated life‐history model. Fish </w:t>
-      </w:r>
-      <w:proofErr w:type="spellStart"/>
-      <w:r>
-        <w:rPr>
-          <w:i/>
-          <w:sz w:val="24"/>
-        </w:rPr>
-        <w:t>Fish</w:t>
-      </w:r>
-      <w:proofErr w:type="spellEnd"/>
-      <w:r>
-        <w:rPr>
-          <w:i/>
-          <w:sz w:val="24"/>
-        </w:rPr>
-        <w:t xml:space="preserve"> 21, 237–251. </w:t>
-      </w:r>
-      <w:hyperlink r:id="rId5" w:history="1">
         <w:r>
           <w:rPr>
             <w:rStyle w:val="Hyperlink"/>
@@ -257,7 +314,30 @@
           <w:sz w:val="24"/>
           <w:szCs w:val="24"/>
         </w:rPr>
-        <w:t>, N.G. Hall, D.A. Hewitt. 2015. Evaluating the predictive performance of empirical estimators of natural mortality rate using information on over 200 fish species. ICES J. of Mar. Sci. 72(1); 82-92.</w:t>
+        <w:t xml:space="preserve">, N.G. Hall, D.A. Hewitt. 2015. Evaluating the predictive performance of empirical estimators of natural mortality rate using information on over 200 fish species. </w:t>
+      </w:r>
+      <w:r>
+        <w:rPr>
+          <w:i/>
+          <w:sz w:val="24"/>
+        </w:rPr>
+        <w:t>ICES Journal of Marine Science</w:t>
+      </w:r>
+      <w:r>
+        <w:rPr>
+          <w:i/>
+          <w:sz w:val="24"/>
+          <w:szCs w:val="24"/>
+        </w:rPr>
+        <w:t xml:space="preserve"> 72(1):</w:t>
+      </w:r>
+      <w:r>
+        <w:rPr>
+          <w:i/>
+          <w:sz w:val="24"/>
+          <w:szCs w:val="24"/>
+        </w:rPr>
+        <w:t xml:space="preserve"> 82-92.</w:t>
       </w:r>
     </w:p>
     <w:p>
@@ -320,9 +400,23 @@
           <w:i/>
           <w:sz w:val="24"/>
         </w:rPr>
-        <w:t xml:space="preserve">Hamel, O.S., 2015. A method for calculating a meta-analytical prior for the natural mortality rate using multiple life history correlates. ICES Journal of Marine Science 72, 62–69. </w:t>
-      </w:r>
-      <w:hyperlink r:id="rId6" w:history="1">
+        <w:t>Hamel, O.S., 2015. A method for calculating a meta-analytical prior for the natural mortality rate using multiple life history correlates. ICES J</w:t>
+      </w:r>
+      <w:r>
+        <w:rPr>
+          <w:i/>
+          <w:sz w:val="24"/>
+        </w:rPr>
+        <w:t>ournal of Marine Science 72, 62-</w:t>
+      </w:r>
+      <w:r>
+        <w:rPr>
+          <w:i/>
+          <w:sz w:val="24"/>
+        </w:rPr>
+        <w:t xml:space="preserve">69. </w:t>
+      </w:r>
+      <w:hyperlink r:id="rId5" w:history="1">
         <w:r>
           <w:rPr>
             <w:rStyle w:val="Hyperlink"/>
@@ -349,7 +443,7 @@
         </w:rPr>
         <w:t xml:space="preserve">Owen Hamel (in. prep; </w:t>
       </w:r>
-      <w:hyperlink r:id="rId7" w:history="1">
+      <w:hyperlink r:id="rId6" w:history="1">
         <w:r>
           <w:rPr>
             <w:rStyle w:val="Hyperlink"/>
@@ -682,7 +776,15 @@
           <w:sz w:val="24"/>
           <w:szCs w:val="24"/>
         </w:rPr>
-        <w:t>n Fisheries Society 135: 620–633.</w:t>
+        <w:t>n Fisheries Society 135: 620-</w:t>
+      </w:r>
+      <w:r>
+        <w:rPr>
+          <w:i/>
+          <w:sz w:val="24"/>
+          <w:szCs w:val="24"/>
+        </w:rPr>
+        <w:t>633.</w:t>
       </w:r>
     </w:p>
     <w:p>
@@ -1292,9 +1394,23 @@
           <w:i/>
           <w:sz w:val="24"/>
         </w:rPr>
-        <w:t xml:space="preserve">, J.F., 2008. Predicting natural mortality rates of plants and animals. Ecology Letters 11, 710–716. </w:t>
-      </w:r>
-      <w:hyperlink r:id="rId8" w:history="1">
+        <w:t>, J.F., 2008. Predicting natural mortality rates of plants and a</w:t>
+      </w:r>
+      <w:r>
+        <w:rPr>
+          <w:i/>
+          <w:sz w:val="24"/>
+        </w:rPr>
+        <w:t>nimals. Ecology Letters 11, 710-</w:t>
+      </w:r>
+      <w:r>
+        <w:rPr>
+          <w:i/>
+          <w:sz w:val="24"/>
+        </w:rPr>
+        <w:t xml:space="preserve">716. </w:t>
+      </w:r>
+      <w:hyperlink r:id="rId7" w:history="1">
         <w:r>
           <w:rPr>
             <w:rStyle w:val="Hyperlink"/>
@@ -1558,8 +1674,6 @@
           <w:szCs w:val="24"/>
         </w:rPr>
       </w:pPr>
-      <w:bookmarkStart w:id="0" w:name="_GoBack"/>
-      <w:bookmarkEnd w:id="0"/>
       <w:r>
         <w:rPr>
           <w:i/>
@@ -1582,7 +1696,15 @@
           <w:sz w:val="24"/>
           <w:szCs w:val="24"/>
         </w:rPr>
-        <w:t>62–69.</w:t>
+        <w:t>62-</w:t>
+      </w:r>
+      <w:r>
+        <w:rPr>
+          <w:i/>
+          <w:sz w:val="24"/>
+          <w:szCs w:val="24"/>
+        </w:rPr>
+        <w:t>69.</w:t>
       </w:r>
     </w:p>
     <w:sectPr>

</xml_diff>

<commit_message>
Minor edit to references
</commit_message>
<xml_diff>
--- a/www/References_M.docx
+++ b/www/References_M.docx
@@ -1099,7 +1099,25 @@
           <w:sz w:val="24"/>
           <w:szCs w:val="24"/>
         </w:rPr>
-        <w:t xml:space="preserve">, H., Pope, J.G., 2013. Evolutionary assembly rules for fish life histories. Fish and Fisheries 14, 213–224. </w:t>
+        <w:t>, H., Pope, J.G., 2013. Evolutionary assembly rules for fish life histor</w:t>
+      </w:r>
+      <w:r>
+        <w:rPr>
+          <w:i/>
+          <w:sz w:val="24"/>
+          <w:szCs w:val="24"/>
+        </w:rPr>
+        <w:t>ies. Fish and Fisheries 14, 213-</w:t>
+      </w:r>
+      <w:bookmarkStart w:id="0" w:name="_GoBack"/>
+      <w:bookmarkEnd w:id="0"/>
+      <w:r>
+        <w:rPr>
+          <w:i/>
+          <w:sz w:val="24"/>
+          <w:szCs w:val="24"/>
+        </w:rPr>
+        <w:t xml:space="preserve">224. </w:t>
       </w:r>
       <w:hyperlink r:id="rId8" w:history="1">
         <w:r>
@@ -1242,8 +1260,6 @@
           <w:szCs w:val="16"/>
         </w:rPr>
       </w:pPr>
-      <w:bookmarkStart w:id="0" w:name="_GoBack"/>
-      <w:bookmarkEnd w:id="0"/>
     </w:p>
     <w:p>
       <w:pPr>

</xml_diff>